<commit_message>
Acutalizado falta darle formato XD kapi te toco el 8
</commit_message>
<xml_diff>
--- a/Proyecto final/Branch 01/ProductBackLog/Resumen primera entrega de Sprint 1.docx
+++ b/Proyecto final/Branch 01/ProductBackLog/Resumen primera entrega de Sprint 1.docx
@@ -2336,7 +2336,7 @@
                 <w:szCs w:val="20"/>
                 <w:highlight w:val="green"/>
               </w:rPr>
-              <w:t>37</w:t>
+              <w:t>60</w:t>
             </w:r>
           </w:p>
         </w:tc>
@@ -2367,7 +2367,7 @@
                 <w:szCs w:val="20"/>
                 <w:highlight w:val="green"/>
               </w:rPr>
-              <w:t>50</w:t>
+              <w:t>85</w:t>
             </w:r>
           </w:p>
         </w:tc>
@@ -3188,6 +3188,8 @@
       <w:pPr>
         <w:rPr>
           <w:rFonts w:eastAsia="Times New Roman" w:cstheme="minorHAnsi"/>
+          <w:b/>
+          <w:color w:val="FF0000"/>
           <w:sz w:val="20"/>
           <w:szCs w:val="20"/>
           <w:lang w:eastAsia="es-AR"/>
@@ -3201,6 +3203,52 @@
           <w:lang w:eastAsia="es-AR"/>
         </w:rPr>
         <w:t xml:space="preserve">DAR: </w:t>
+      </w:r>
+      <w:r>
+        <w:rPr>
+          <w:rFonts w:eastAsia="Times New Roman" w:cstheme="minorHAnsi"/>
+          <w:b/>
+          <w:color w:val="FF0000"/>
+          <w:sz w:val="20"/>
+          <w:szCs w:val="20"/>
+          <w:lang w:eastAsia="es-AR"/>
+        </w:rPr>
+        <w:t>(COMPLETAR</w:t>
+      </w:r>
+      <w:r>
+        <w:rPr>
+          <w:rFonts w:eastAsia="Times New Roman" w:cstheme="minorHAnsi"/>
+          <w:b/>
+          <w:color w:val="FF0000"/>
+          <w:sz w:val="20"/>
+          <w:szCs w:val="20"/>
+          <w:lang w:eastAsia="es-AR"/>
+        </w:rPr>
+        <w:t xml:space="preserve"> Con titulo y </w:t>
+      </w:r>
+      <w:proofErr w:type="spellStart"/>
+      <w:r>
+        <w:rPr>
+          <w:rFonts w:eastAsia="Times New Roman" w:cstheme="minorHAnsi"/>
+          <w:b/>
+          <w:color w:val="FF0000"/>
+          <w:sz w:val="20"/>
+          <w:szCs w:val="20"/>
+          <w:lang w:eastAsia="es-AR"/>
+        </w:rPr>
+        <w:t>path</w:t>
+      </w:r>
+      <w:proofErr w:type="spellEnd"/>
+      <w:r>
+        <w:rPr>
+          <w:rFonts w:eastAsia="Times New Roman" w:cstheme="minorHAnsi"/>
+          <w:b/>
+          <w:color w:val="FF0000"/>
+          <w:sz w:val="20"/>
+          <w:szCs w:val="20"/>
+          <w:lang w:eastAsia="es-AR"/>
+        </w:rPr>
+        <w:t>)</w:t>
       </w:r>
     </w:p>
     <w:p>
@@ -4391,6 +4439,52 @@
         </w:rPr>
         <w:t xml:space="preserve">DAR: </w:t>
       </w:r>
+      <w:r>
+        <w:rPr>
+          <w:rFonts w:eastAsia="Times New Roman" w:cstheme="minorHAnsi"/>
+          <w:b/>
+          <w:color w:val="FF0000"/>
+          <w:sz w:val="20"/>
+          <w:szCs w:val="20"/>
+          <w:lang w:eastAsia="es-AR"/>
+        </w:rPr>
+        <w:t>(COMPLETAR</w:t>
+      </w:r>
+      <w:r>
+        <w:rPr>
+          <w:rFonts w:eastAsia="Times New Roman" w:cstheme="minorHAnsi"/>
+          <w:b/>
+          <w:color w:val="FF0000"/>
+          <w:sz w:val="20"/>
+          <w:szCs w:val="20"/>
+          <w:lang w:eastAsia="es-AR"/>
+        </w:rPr>
+        <w:t xml:space="preserve"> Con titulo y </w:t>
+      </w:r>
+      <w:proofErr w:type="spellStart"/>
+      <w:r>
+        <w:rPr>
+          <w:rFonts w:eastAsia="Times New Roman" w:cstheme="minorHAnsi"/>
+          <w:b/>
+          <w:color w:val="FF0000"/>
+          <w:sz w:val="20"/>
+          <w:szCs w:val="20"/>
+          <w:lang w:eastAsia="es-AR"/>
+        </w:rPr>
+        <w:t>path</w:t>
+      </w:r>
+      <w:proofErr w:type="spellEnd"/>
+      <w:r>
+        <w:rPr>
+          <w:rFonts w:eastAsia="Times New Roman" w:cstheme="minorHAnsi"/>
+          <w:b/>
+          <w:color w:val="FF0000"/>
+          <w:sz w:val="20"/>
+          <w:szCs w:val="20"/>
+          <w:lang w:eastAsia="es-AR"/>
+        </w:rPr>
+        <w:t>)</w:t>
+      </w:r>
     </w:p>
     <w:p>
       <w:pPr>
@@ -5969,25 +6063,16 @@
           <w:szCs w:val="20"/>
           <w:lang w:eastAsia="es-AR"/>
         </w:rPr>
-        <w:t xml:space="preserve"> no</w:t>
-      </w:r>
-      <w:r>
-        <w:rPr>
-          <w:rFonts w:eastAsia="Times New Roman" w:cstheme="minorHAnsi"/>
-          <w:sz w:val="20"/>
-          <w:szCs w:val="20"/>
-          <w:lang w:eastAsia="es-AR"/>
-        </w:rPr>
-        <w:t xml:space="preserve"> fue </w:t>
-      </w:r>
-      <w:r>
-        <w:rPr>
-          <w:rFonts w:eastAsia="Times New Roman" w:cstheme="minorHAnsi"/>
-          <w:sz w:val="20"/>
-          <w:szCs w:val="20"/>
-          <w:lang w:eastAsia="es-AR"/>
-        </w:rPr>
-        <w:t>cumplido exitosamente aun</w:t>
+        <w:t xml:space="preserve"> </w:t>
+      </w:r>
+      <w:r>
+        <w:rPr>
+          <w:rFonts w:eastAsia="Times New Roman" w:cstheme="minorHAnsi"/>
+          <w:sz w:val="20"/>
+          <w:szCs w:val="20"/>
+          <w:lang w:eastAsia="es-AR"/>
+        </w:rPr>
+        <w:t>fue prácticamente cumplido exitosamente</w:t>
       </w:r>
       <w:r>
         <w:rPr>
@@ -6025,6 +6110,15 @@
         </w:rPr>
         <w:t>.</w:t>
       </w:r>
+      <w:r>
+        <w:rPr>
+          <w:rFonts w:eastAsia="Times New Roman" w:cstheme="minorHAnsi"/>
+          <w:sz w:val="20"/>
+          <w:szCs w:val="20"/>
+          <w:lang w:eastAsia="es-AR"/>
+        </w:rPr>
+        <w:t xml:space="preserve"> Falta generar un intérprete de dialogo entre los lenguajes C# y C++ para finalizar el desarrollo de dicho módulo.</w:t>
+      </w:r>
     </w:p>
     <w:p>
       <w:pPr>
@@ -6070,7 +6164,27 @@
           <w:szCs w:val="20"/>
           <w:lang w:eastAsia="es-AR"/>
         </w:rPr>
-        <w:t>e Diseño del módulo de captura implementación de codificación en C# y C/C++</w:t>
+        <w:t xml:space="preserve">e Diseño del módulo de captura implementación </w:t>
+      </w:r>
+      <w:proofErr w:type="gramStart"/>
+      <w:r>
+        <w:rPr>
+          <w:rFonts w:eastAsia="Times New Roman" w:cstheme="minorHAnsi"/>
+          <w:sz w:val="20"/>
+          <w:szCs w:val="20"/>
+          <w:lang w:eastAsia="es-AR"/>
+        </w:rPr>
+        <w:t>de</w:t>
+      </w:r>
+      <w:proofErr w:type="gramEnd"/>
+      <w:r>
+        <w:rPr>
+          <w:rFonts w:eastAsia="Times New Roman" w:cstheme="minorHAnsi"/>
+          <w:sz w:val="20"/>
+          <w:szCs w:val="20"/>
+          <w:lang w:eastAsia="es-AR"/>
+        </w:rPr>
+        <w:t xml:space="preserve"> codificación en C# y C/C++</w:t>
       </w:r>
       <w:r>
         <w:rPr>
@@ -6267,6 +6381,381 @@
         </w:rPr>
         <w:t>.</w:t>
       </w:r>
+    </w:p>
+    <w:p>
+      <w:pPr>
+        <w:rPr>
+          <w:rFonts w:eastAsia="Times New Roman" w:cstheme="minorHAnsi"/>
+          <w:sz w:val="20"/>
+          <w:szCs w:val="20"/>
+          <w:lang w:eastAsia="es-AR"/>
+        </w:rPr>
+      </w:pPr>
+    </w:p>
+    <w:p>
+      <w:pPr>
+        <w:rPr>
+          <w:rFonts w:eastAsia="Times New Roman" w:cstheme="minorHAnsi"/>
+          <w:sz w:val="20"/>
+          <w:szCs w:val="20"/>
+          <w:lang w:eastAsia="es-AR"/>
+        </w:rPr>
+      </w:pPr>
+      <w:r>
+        <w:rPr>
+          <w:rFonts w:eastAsia="Times New Roman" w:cstheme="minorHAnsi"/>
+          <w:sz w:val="20"/>
+          <w:szCs w:val="20"/>
+          <w:lang w:eastAsia="es-AR"/>
+        </w:rPr>
+        <w:br w:type="page"/>
+      </w:r>
+    </w:p>
+    <w:p>
+      <w:pPr>
+        <w:jc w:val="center"/>
+        <w:rPr>
+          <w:rFonts w:eastAsia="Times New Roman" w:cstheme="minorHAnsi"/>
+          <w:b/>
+          <w:sz w:val="28"/>
+          <w:szCs w:val="28"/>
+          <w:lang w:eastAsia="es-AR"/>
+        </w:rPr>
+      </w:pPr>
+      <w:r>
+        <w:rPr>
+          <w:rFonts w:eastAsia="Times New Roman" w:cstheme="minorHAnsi"/>
+          <w:b/>
+          <w:sz w:val="28"/>
+          <w:szCs w:val="28"/>
+          <w:lang w:eastAsia="es-AR"/>
+        </w:rPr>
+        <w:lastRenderedPageBreak/>
+        <w:t>Conclusiones sobre el Sprint01</w:t>
+      </w:r>
+    </w:p>
+    <w:p>
+      <w:pPr>
+        <w:jc w:val="center"/>
+        <w:rPr>
+          <w:rFonts w:eastAsia="Times New Roman" w:cstheme="minorHAnsi"/>
+          <w:b/>
+          <w:sz w:val="28"/>
+          <w:szCs w:val="28"/>
+          <w:lang w:eastAsia="es-AR"/>
+        </w:rPr>
+      </w:pPr>
+    </w:p>
+    <w:p>
+      <w:pPr>
+        <w:rPr>
+          <w:rFonts w:eastAsia="Times New Roman" w:cstheme="minorHAnsi"/>
+          <w:sz w:val="20"/>
+          <w:szCs w:val="20"/>
+          <w:lang w:eastAsia="es-AR"/>
+        </w:rPr>
+      </w:pPr>
+      <w:r>
+        <w:rPr>
+          <w:rFonts w:eastAsia="Times New Roman" w:cstheme="minorHAnsi"/>
+          <w:sz w:val="20"/>
+          <w:szCs w:val="20"/>
+          <w:lang w:eastAsia="es-AR"/>
+        </w:rPr>
+        <w:t xml:space="preserve">El Sprint01 del proyecto no fue concretado </w:t>
+      </w:r>
+      <w:r>
+        <w:rPr>
+          <w:rFonts w:eastAsia="Times New Roman" w:cstheme="minorHAnsi"/>
+          <w:sz w:val="20"/>
+          <w:szCs w:val="20"/>
+          <w:lang w:eastAsia="es-AR"/>
+        </w:rPr>
+        <w:t>exitosamente</w:t>
+      </w:r>
+      <w:r>
+        <w:rPr>
+          <w:rFonts w:eastAsia="Times New Roman" w:cstheme="minorHAnsi"/>
+          <w:sz w:val="20"/>
+          <w:szCs w:val="20"/>
+          <w:lang w:eastAsia="es-AR"/>
+        </w:rPr>
+        <w:t xml:space="preserve">, hubieron grandes retrasos en el desarrollo de la </w:t>
+      </w:r>
+      <w:proofErr w:type="spellStart"/>
+      <w:r>
+        <w:rPr>
+          <w:rFonts w:eastAsia="Times New Roman" w:cstheme="minorHAnsi"/>
+          <w:sz w:val="20"/>
+          <w:szCs w:val="20"/>
+          <w:lang w:eastAsia="es-AR"/>
+        </w:rPr>
+        <w:t>UserStory</w:t>
+      </w:r>
+      <w:proofErr w:type="spellEnd"/>
+      <w:r>
+        <w:rPr>
+          <w:rFonts w:eastAsia="Times New Roman" w:cstheme="minorHAnsi"/>
+          <w:sz w:val="20"/>
+          <w:szCs w:val="20"/>
+          <w:lang w:eastAsia="es-AR"/>
+        </w:rPr>
+        <w:t>: Investigar y desarrollar prototipos sobre librerías de captura y filtrado de imágenes.</w:t>
+      </w:r>
+    </w:p>
+    <w:p>
+      <w:pPr>
+        <w:rPr>
+          <w:rFonts w:eastAsia="Times New Roman" w:cstheme="minorHAnsi"/>
+          <w:sz w:val="20"/>
+          <w:szCs w:val="20"/>
+          <w:lang w:eastAsia="es-AR"/>
+        </w:rPr>
+      </w:pPr>
+      <w:r>
+        <w:rPr>
+          <w:rFonts w:eastAsia="Times New Roman" w:cstheme="minorHAnsi"/>
+          <w:sz w:val="20"/>
+          <w:szCs w:val="20"/>
+          <w:lang w:eastAsia="es-AR"/>
+        </w:rPr>
+        <w:t xml:space="preserve">Para concretar eficientemente esta dicha </w:t>
+      </w:r>
+      <w:proofErr w:type="spellStart"/>
+      <w:r>
+        <w:rPr>
+          <w:rFonts w:eastAsia="Times New Roman" w:cstheme="minorHAnsi"/>
+          <w:sz w:val="20"/>
+          <w:szCs w:val="20"/>
+          <w:lang w:eastAsia="es-AR"/>
+        </w:rPr>
+        <w:t>UserStory</w:t>
+      </w:r>
+      <w:proofErr w:type="spellEnd"/>
+      <w:r>
+        <w:rPr>
+          <w:rFonts w:eastAsia="Times New Roman" w:cstheme="minorHAnsi"/>
+          <w:sz w:val="20"/>
+          <w:szCs w:val="20"/>
+          <w:lang w:eastAsia="es-AR"/>
+        </w:rPr>
+        <w:t xml:space="preserve"> se la incluirá en otro sprint del proyecto.</w:t>
+      </w:r>
+    </w:p>
+    <w:p>
+      <w:pPr>
+        <w:rPr>
+          <w:rFonts w:eastAsia="Times New Roman" w:cstheme="minorHAnsi"/>
+          <w:sz w:val="20"/>
+          <w:szCs w:val="20"/>
+          <w:lang w:eastAsia="es-AR"/>
+        </w:rPr>
+      </w:pPr>
+      <w:r>
+        <w:rPr>
+          <w:rFonts w:eastAsia="Times New Roman" w:cstheme="minorHAnsi"/>
+          <w:sz w:val="20"/>
+          <w:szCs w:val="20"/>
+          <w:lang w:eastAsia="es-AR"/>
+        </w:rPr>
+        <w:t xml:space="preserve">Por otra parte el módulo de captura pudo desarrollarse </w:t>
+      </w:r>
+      <w:r>
+        <w:rPr>
+          <w:rFonts w:eastAsia="Times New Roman" w:cstheme="minorHAnsi"/>
+          <w:sz w:val="20"/>
+          <w:szCs w:val="20"/>
+          <w:lang w:eastAsia="es-AR"/>
+        </w:rPr>
+        <w:t xml:space="preserve">en su gran mayoría, sin embargo es necesario mejorar aspectos como establecer un mecanismo de dialogo más eficiente entre las capturas realizadas y el </w:t>
+      </w:r>
+      <w:proofErr w:type="spellStart"/>
+      <w:r>
+        <w:rPr>
+          <w:rFonts w:eastAsia="Times New Roman" w:cstheme="minorHAnsi"/>
+          <w:sz w:val="20"/>
+          <w:szCs w:val="20"/>
+          <w:lang w:eastAsia="es-AR"/>
+        </w:rPr>
+        <w:t>preprocesamiento</w:t>
+      </w:r>
+      <w:proofErr w:type="spellEnd"/>
+      <w:r>
+        <w:rPr>
+          <w:rFonts w:eastAsia="Times New Roman" w:cstheme="minorHAnsi"/>
+          <w:sz w:val="20"/>
+          <w:szCs w:val="20"/>
+          <w:lang w:eastAsia="es-AR"/>
+        </w:rPr>
+        <w:t xml:space="preserve"> inicial de imágenes.</w:t>
+      </w:r>
+      <w:r>
+        <w:rPr>
+          <w:rFonts w:eastAsia="Times New Roman" w:cstheme="minorHAnsi"/>
+          <w:sz w:val="20"/>
+          <w:szCs w:val="20"/>
+          <w:lang w:eastAsia="es-AR"/>
+        </w:rPr>
+        <w:t xml:space="preserve"> </w:t>
+      </w:r>
+    </w:p>
+    <w:p>
+      <w:pPr>
+        <w:rPr>
+          <w:rFonts w:eastAsia="Times New Roman" w:cstheme="minorHAnsi"/>
+          <w:sz w:val="20"/>
+          <w:szCs w:val="20"/>
+          <w:lang w:eastAsia="es-AR"/>
+        </w:rPr>
+      </w:pPr>
+      <w:r>
+        <w:rPr>
+          <w:rFonts w:eastAsia="Times New Roman" w:cstheme="minorHAnsi"/>
+          <w:sz w:val="20"/>
+          <w:szCs w:val="20"/>
+          <w:lang w:eastAsia="es-AR"/>
+        </w:rPr>
+        <w:t>Para ello se van a buscar alternativas como realizar el almacenamiento en base de datos de las capturas, a fin de poseer una mayor integridad de información y buscar un mecanismo de procesamiento más ágil.</w:t>
+      </w:r>
+    </w:p>
+    <w:p>
+      <w:pPr>
+        <w:rPr>
+          <w:rFonts w:eastAsia="Times New Roman" w:cstheme="minorHAnsi"/>
+          <w:sz w:val="20"/>
+          <w:szCs w:val="20"/>
+          <w:lang w:eastAsia="es-AR"/>
+        </w:rPr>
+      </w:pPr>
+      <w:r>
+        <w:rPr>
+          <w:rFonts w:eastAsia="Times New Roman" w:cstheme="minorHAnsi"/>
+          <w:sz w:val="20"/>
+          <w:szCs w:val="20"/>
+          <w:lang w:eastAsia="es-AR"/>
+        </w:rPr>
+        <w:t xml:space="preserve">Por último podemos destacar que las </w:t>
+      </w:r>
+      <w:proofErr w:type="spellStart"/>
+      <w:r>
+        <w:rPr>
+          <w:rFonts w:eastAsia="Times New Roman" w:cstheme="minorHAnsi"/>
+          <w:sz w:val="20"/>
+          <w:szCs w:val="20"/>
+          <w:lang w:eastAsia="es-AR"/>
+        </w:rPr>
+        <w:t>UserStories</w:t>
+      </w:r>
+      <w:proofErr w:type="spellEnd"/>
+      <w:r>
+        <w:rPr>
+          <w:rFonts w:eastAsia="Times New Roman" w:cstheme="minorHAnsi"/>
+          <w:sz w:val="20"/>
+          <w:szCs w:val="20"/>
+          <w:lang w:eastAsia="es-AR"/>
+        </w:rPr>
+        <w:t xml:space="preserve">: Investigar, testear características de librerías de </w:t>
+      </w:r>
+      <w:proofErr w:type="spellStart"/>
+      <w:r>
+        <w:rPr>
+          <w:rFonts w:eastAsia="Times New Roman" w:cstheme="minorHAnsi"/>
+          <w:sz w:val="20"/>
+          <w:szCs w:val="20"/>
+          <w:lang w:eastAsia="es-AR"/>
+        </w:rPr>
+        <w:t>Computer</w:t>
+      </w:r>
+      <w:proofErr w:type="spellEnd"/>
+      <w:r>
+        <w:rPr>
+          <w:rFonts w:eastAsia="Times New Roman" w:cstheme="minorHAnsi"/>
+          <w:sz w:val="20"/>
+          <w:szCs w:val="20"/>
+          <w:lang w:eastAsia="es-AR"/>
+        </w:rPr>
+        <w:t xml:space="preserve"> </w:t>
+      </w:r>
+      <w:proofErr w:type="spellStart"/>
+      <w:r>
+        <w:rPr>
+          <w:rFonts w:eastAsia="Times New Roman" w:cstheme="minorHAnsi"/>
+          <w:sz w:val="20"/>
+          <w:szCs w:val="20"/>
+          <w:lang w:eastAsia="es-AR"/>
+        </w:rPr>
+        <w:t>Vision</w:t>
+      </w:r>
+      <w:proofErr w:type="spellEnd"/>
+      <w:r>
+        <w:rPr>
+          <w:rFonts w:eastAsia="Times New Roman" w:cstheme="minorHAnsi"/>
+          <w:sz w:val="20"/>
+          <w:szCs w:val="20"/>
+          <w:lang w:eastAsia="es-AR"/>
+        </w:rPr>
+        <w:t xml:space="preserve"> </w:t>
+      </w:r>
+      <w:proofErr w:type="gramStart"/>
+      <w:r>
+        <w:rPr>
+          <w:rFonts w:eastAsia="Times New Roman" w:cstheme="minorHAnsi"/>
+          <w:sz w:val="20"/>
+          <w:szCs w:val="20"/>
+          <w:lang w:eastAsia="es-AR"/>
+        </w:rPr>
+        <w:t>y</w:t>
+      </w:r>
+      <w:proofErr w:type="gramEnd"/>
+      <w:r>
+        <w:rPr>
+          <w:rFonts w:eastAsia="Times New Roman" w:cstheme="minorHAnsi"/>
+          <w:sz w:val="20"/>
+          <w:szCs w:val="20"/>
+          <w:lang w:eastAsia="es-AR"/>
+        </w:rPr>
+        <w:t xml:space="preserve"> Investigar testear sobre librerías y Drivers para MS </w:t>
+      </w:r>
+      <w:proofErr w:type="spellStart"/>
+      <w:r>
+        <w:rPr>
+          <w:rFonts w:eastAsia="Times New Roman" w:cstheme="minorHAnsi"/>
+          <w:sz w:val="20"/>
+          <w:szCs w:val="20"/>
+          <w:lang w:eastAsia="es-AR"/>
+        </w:rPr>
+        <w:t>Kinect</w:t>
+      </w:r>
+      <w:proofErr w:type="spellEnd"/>
+      <w:r>
+        <w:rPr>
+          <w:rFonts w:eastAsia="Times New Roman" w:cstheme="minorHAnsi"/>
+          <w:sz w:val="20"/>
+          <w:szCs w:val="20"/>
+          <w:lang w:eastAsia="es-AR"/>
+        </w:rPr>
+        <w:t>, fueron desarrolladas exitosamente y sin inconvenientes.</w:t>
+      </w:r>
+    </w:p>
+    <w:p>
+      <w:pPr>
+        <w:rPr>
+          <w:rFonts w:ascii="Arial" w:eastAsia="Times New Roman" w:hAnsi="Arial" w:cs="Arial"/>
+          <w:sz w:val="20"/>
+          <w:szCs w:val="20"/>
+          <w:lang w:eastAsia="es-AR"/>
+        </w:rPr>
+      </w:pPr>
+    </w:p>
+    <w:p>
+      <w:pPr>
+        <w:rPr>
+          <w:rFonts w:ascii="Arial" w:eastAsia="Times New Roman" w:hAnsi="Arial" w:cs="Arial"/>
+          <w:sz w:val="20"/>
+          <w:szCs w:val="20"/>
+          <w:lang w:eastAsia="es-AR"/>
+        </w:rPr>
+      </w:pPr>
     </w:p>
     <w:sectPr>
       <w:pgSz w:w="12240" w:h="15840"/>

</xml_diff>

<commit_message>
Pequeña modificacion Resumen primera entrega de Sprint 1.docx
</commit_message>
<xml_diff>
--- a/Proyecto final/Branch 01/ProductBackLog/Resumen primera entrega de Sprint 1.docx
+++ b/Proyecto final/Branch 01/ProductBackLog/Resumen primera entrega de Sprint 1.docx
@@ -228,9 +228,6 @@
                           </w:rPr>
                           <w:alias w:val="Subtítulo"/>
                           <w:id w:val="6354503"/>
-                          <w:placeholder>
-                            <w:docPart w:val="F27133CB8A564C5BBD5F47FF4927DEB1"/>
-                          </w:placeholder>
                           <w:dataBinding w:prefixMappings="xmlns:ns0='http://schemas.openxmlformats.org/package/2006/metadata/core-properties' xmlns:ns1='http://purl.org/dc/elements/1.1/'" w:xpath="/ns0:coreProperties[1]/ns1:subject[1]" w:storeItemID="{6C3C8BC8-F283-45AE-878A-BAB7291924A1}"/>
                           <w:text/>
                         </w:sdtPr>
@@ -272,9 +269,6 @@
                           </w:rPr>
                           <w:alias w:val="Autor"/>
                           <w:id w:val="6354516"/>
-                          <w:placeholder>
-                            <w:docPart w:val="2FE212B5AC824058A75A308782B5E996"/>
-                          </w:placeholder>
                           <w:dataBinding w:prefixMappings="xmlns:ns0='http://schemas.openxmlformats.org/package/2006/metadata/core-properties' xmlns:ns1='http://purl.org/dc/elements/1.1/'" w:xpath="/ns0:coreProperties[1]/ns1:creator[1]" w:storeItemID="{6C3C8BC8-F283-45AE-878A-BAB7291924A1}"/>
                           <w:text/>
                         </w:sdtPr>
@@ -6012,7 +6006,25 @@
         <w:rPr>
           <w:lang w:eastAsia="es-AR"/>
         </w:rPr>
-        <w:t xml:space="preserve">Basamos los principales problemas del proyecto en una mala granulación de las actividades. Estas son muy genéricas y con un nivel de especificación muy bajo, lo cual puede generar ambigüedad y falta de comprensión en quien esté </w:t>
+        <w:t>L</w:t>
+      </w:r>
+      <w:r>
+        <w:rPr>
+          <w:lang w:eastAsia="es-AR"/>
+        </w:rPr>
+        <w:t xml:space="preserve">os principales problemas del proyecto </w:t>
+      </w:r>
+      <w:r>
+        <w:rPr>
+          <w:lang w:eastAsia="es-AR"/>
+        </w:rPr>
+        <w:t>se dieron por una</w:t>
+      </w:r>
+      <w:r>
+        <w:rPr>
+          <w:lang w:eastAsia="es-AR"/>
+        </w:rPr>
+        <w:t xml:space="preserve"> mala granulación de las actividades. Estas son muy genéricas y con un nivel de especificación muy bajo, lo cual puede generar ambigüedad y falta de comprensión en quien esté </w:t>
       </w:r>
       <w:r>
         <w:rPr>
@@ -6048,7 +6060,31 @@
         <w:rPr>
           <w:lang w:eastAsia="es-AR"/>
         </w:rPr>
-        <w:t xml:space="preserve"> y sus eventuales Technical Task. Para poder resolver dichos inconvenientes el equipo ha decidido realizar una mayor  subdivisión de las tareas, de modo que estas puedan proveer mayor información y de la manera más clara posible al lector.</w:t>
+        <w:t xml:space="preserve"> y sus eventuales Technical Task</w:t>
+      </w:r>
+      <w:r>
+        <w:rPr>
+          <w:lang w:eastAsia="es-AR"/>
+        </w:rPr>
+        <w:t>s</w:t>
+      </w:r>
+      <w:r>
+        <w:rPr>
+          <w:lang w:eastAsia="es-AR"/>
+        </w:rPr>
+        <w:t>. Para poder resolver dichos inconvenientes el equipo ha decidido realizar una mayor  subdivisión de las tareas, de modo que estas puedan proveer mayor información y de la ma</w:t>
+      </w:r>
+      <w:r>
+        <w:rPr>
+          <w:lang w:eastAsia="es-AR"/>
+        </w:rPr>
+        <w:t>nera más clara posible</w:t>
+      </w:r>
+      <w:r>
+        <w:rPr>
+          <w:lang w:eastAsia="es-AR"/>
+        </w:rPr>
+        <w:t>.</w:t>
       </w:r>
     </w:p>
     <w:p>
@@ -7079,76 +7115,7 @@
 
 <file path=word/glossary/document.xml><?xml version="1.0" encoding="utf-8"?>
 <w:glossaryDocument xmlns:ve="http://schemas.openxmlformats.org/markup-compatibility/2006" xmlns:o="urn:schemas-microsoft-com:office:office" xmlns:r="http://schemas.openxmlformats.org/officeDocument/2006/relationships" xmlns:m="http://schemas.openxmlformats.org/officeDocument/2006/math" xmlns:v="urn:schemas-microsoft-com:vml" xmlns:wp="http://schemas.openxmlformats.org/drawingml/2006/wordprocessingDrawing" xmlns:w10="urn:schemas-microsoft-com:office:word" xmlns:w="http://schemas.openxmlformats.org/wordprocessingml/2006/main" xmlns:wne="http://schemas.microsoft.com/office/word/2006/wordml">
-  <w:docParts>
-    <w:docPart>
-      <w:docPartPr>
-        <w:name w:val="9A51269DFD194607A887C5839A51773A"/>
-        <w:category>
-          <w:name w:val="General"/>
-          <w:gallery w:val="placeholder"/>
-        </w:category>
-        <w:types>
-          <w:type w:val="bbPlcHdr"/>
-        </w:types>
-        <w:behaviors>
-          <w:behavior w:val="content"/>
-        </w:behaviors>
-        <w:guid w:val="{4806FBDB-DC76-4F6B-8F87-85B9B9397D06}"/>
-      </w:docPartPr>
-      <w:docPartBody>
-        <w:p>
-          <w:pPr>
-            <w:pStyle w:val="9A51269DFD194607A887C5839A51773A"/>
-          </w:pPr>
-          <w:r>
-            <w:rPr>
-              <w:b/>
-              <w:bCs/>
-              <w:color w:val="808080" w:themeColor="text1" w:themeTint="7F"/>
-              <w:sz w:val="32"/>
-              <w:szCs w:val="32"/>
-              <w:lang w:val="es-ES"/>
-            </w:rPr>
-            <w:t>[Escribir el nombre de la compañía]</w:t>
-          </w:r>
-        </w:p>
-      </w:docPartBody>
-    </w:docPart>
-    <w:docPart>
-      <w:docPartPr>
-        <w:name w:val="8D6404777A50467C820B2D09CD0C904B"/>
-        <w:category>
-          <w:name w:val="General"/>
-          <w:gallery w:val="placeholder"/>
-        </w:category>
-        <w:types>
-          <w:type w:val="bbPlcHdr"/>
-        </w:types>
-        <w:behaviors>
-          <w:behavior w:val="content"/>
-        </w:behaviors>
-        <w:guid w:val="{647F0462-AB20-4AB1-B041-50D30A06114E}"/>
-      </w:docPartPr>
-      <w:docPartBody>
-        <w:p>
-          <w:pPr>
-            <w:pStyle w:val="8D6404777A50467C820B2D09CD0C904B"/>
-          </w:pPr>
-          <w:r>
-            <w:rPr>
-              <w:b/>
-              <w:bCs/>
-              <w:color w:val="1F497D" w:themeColor="text2"/>
-              <w:sz w:val="72"/>
-              <w:szCs w:val="72"/>
-              <w:lang w:val="es-ES"/>
-            </w:rPr>
-            <w:t>[Escribir el título del documento]</w:t>
-          </w:r>
-        </w:p>
-      </w:docPartBody>
-    </w:docPart>
-  </w:docParts>
+  <w:docParts/>
 </w:glossaryDocument>
 </file>
 
@@ -7194,14 +7161,15 @@
     <w:charset w:val="00"/>
     <w:family w:val="roman"/>
     <w:pitch w:val="variable"/>
-    <w:sig w:usb0="A00002EF" w:usb1="4000004B" w:usb2="00000000" w:usb3="00000000" w:csb0="0000019F" w:csb1="00000000"/>
+    <w:sig w:usb0="E00002FF" w:usb1="400004FF" w:usb2="00000000" w:usb3="00000000" w:csb0="0000019F" w:csb1="00000000"/>
   </w:font>
   <w:font w:name="Tahoma">
     <w:panose1 w:val="020B0604030504040204"/>
     <w:charset w:val="00"/>
     <w:family w:val="swiss"/>
+    <w:notTrueType/>
     <w:pitch w:val="variable"/>
-    <w:sig w:usb0="E1002EFF" w:usb1="C000605B" w:usb2="00000029" w:usb3="00000000" w:csb0="000101FF" w:csb1="00000000"/>
+    <w:sig w:usb0="00000003" w:usb1="00000000" w:usb2="00000000" w:usb3="00000000" w:csb0="00000001" w:csb1="00000000"/>
   </w:font>
   <w:font w:name="Arial">
     <w:panose1 w:val="020B0604020202020204"/>
@@ -7225,6 +7193,7 @@
   <w:rsids>
     <w:rsidRoot w:val="007E3219"/>
     <w:rsid w:val="00423B9C"/>
+    <w:rsid w:val="00521E15"/>
     <w:rsid w:val="007E3219"/>
   </w:rsids>
   <m:mathPr>

</xml_diff>